<commit_message>
Se cambia enlace memoria al github
</commit_message>
<xml_diff>
--- a/Memoria/Actividad_1-JavaScript.docx
+++ b/Memoria/Actividad_1-JavaScript.docx
@@ -1,6 +1,6 @@
 
 <file path=word/document.xml><?xml version="1.0" encoding="utf-8"?>
-<w:document xmlns:wpc="http://schemas.microsoft.com/office/word/2010/wordprocessingCanvas" xmlns:cx="http://schemas.microsoft.com/office/drawing/2014/chartex" xmlns:cx1="http://schemas.microsoft.com/office/drawing/2015/9/8/chartex" xmlns:cx2="http://schemas.microsoft.com/office/drawing/2015/10/21/chartex" xmlns:cx3="http://schemas.microsoft.com/office/drawing/2016/5/9/chartex" xmlns:cx4="http://schemas.microsoft.com/office/drawing/2016/5/10/chartex" xmlns:cx5="http://schemas.microsoft.com/office/drawing/2016/5/11/chartex" xmlns:cx6="http://schemas.microsoft.com/office/drawing/2016/5/12/chartex" xmlns:cx7="http://schemas.microsoft.com/office/drawing/2016/5/13/chartex" xmlns:cx8="http://schemas.microsoft.com/office/drawing/2016/5/14/chartex" xmlns:mc="http://schemas.openxmlformats.org/markup-compatibility/2006" xmlns:aink="http://schemas.microsoft.com/office/drawing/2016/ink" xmlns:am3d="http://schemas.microsoft.com/office/drawing/2017/model3d" xmlns:o="urn:schemas-microsoft-com:office:office" xmlns:r="http://schemas.openxmlformats.org/officeDocument/2006/relationships" xmlns:m="http://schemas.openxmlformats.org/officeDocument/2006/math" xmlns:v="urn:schemas-microsoft-com:vml" xmlns:wp14="http://schemas.microsoft.com/office/word/2010/wordprocessingDrawing" xmlns:wp="http://schemas.openxmlformats.org/drawingml/2006/wordprocessingDrawing" xmlns:w10="urn:schemas-microsoft-com:office:word" xmlns:w="http://schemas.openxmlformats.org/wordprocessingml/2006/main" xmlns:w14="http://schemas.microsoft.com/office/word/2010/wordml" xmlns:w15="http://schemas.microsoft.com/office/word/2012/wordml" xmlns:w16cex="http://schemas.microsoft.com/office/word/2018/wordml/cex" xmlns:w16cid="http://schemas.microsoft.com/office/word/2016/wordml/cid" xmlns:w16="http://schemas.microsoft.com/office/word/2018/wordml" xmlns:w16sdtdh="http://schemas.microsoft.com/office/word/2020/wordml/sdtdatahash" xmlns:w16se="http://schemas.microsoft.com/office/word/2015/wordml/symex" xmlns:wpg="http://schemas.microsoft.com/office/word/2010/wordprocessingGroup" xmlns:wpi="http://schemas.microsoft.com/office/word/2010/wordprocessingInk" xmlns:wne="http://schemas.microsoft.com/office/word/2006/wordml" xmlns:wps="http://schemas.microsoft.com/office/word/2010/wordprocessingShape" mc:Ignorable="w14 w15 w16se w16cid w16 w16cex w16sdtdh wp14">
+<w:document xmlns:wpc="http://schemas.microsoft.com/office/word/2010/wordprocessingCanvas" xmlns:cx="http://schemas.microsoft.com/office/drawing/2014/chartex" xmlns:mc="http://schemas.openxmlformats.org/markup-compatibility/2006" xmlns:o="urn:schemas-microsoft-com:office:office" xmlns:r="http://schemas.openxmlformats.org/officeDocument/2006/relationships" xmlns:m="http://schemas.openxmlformats.org/officeDocument/2006/math" xmlns:v="urn:schemas-microsoft-com:vml" xmlns:wp14="http://schemas.microsoft.com/office/word/2010/wordprocessingDrawing" xmlns:wp="http://schemas.openxmlformats.org/drawingml/2006/wordprocessingDrawing" xmlns:w10="urn:schemas-microsoft-com:office:word" xmlns:w="http://schemas.openxmlformats.org/wordprocessingml/2006/main" xmlns:w14="http://schemas.microsoft.com/office/word/2010/wordml" xmlns:w15="http://schemas.microsoft.com/office/word/2012/wordml" xmlns:w16se="http://schemas.microsoft.com/office/word/2015/wordml/symex" xmlns:wpg="http://schemas.microsoft.com/office/word/2010/wordprocessingGroup" xmlns:wpi="http://schemas.microsoft.com/office/word/2010/wordprocessingInk" xmlns:wne="http://schemas.microsoft.com/office/word/2006/wordml" xmlns:wps="http://schemas.microsoft.com/office/word/2010/wordprocessingShape" mc:Ignorable="w14 w15 w16se wp14">
   <w:body>
     <w:sdt>
       <w:sdtPr>
@@ -577,6 +577,8 @@
               </w14:textFill>
             </w:rPr>
           </w:pPr>
+          <w:bookmarkStart w:id="0" w:name="_GoBack"/>
+          <w:bookmarkEnd w:id="0"/>
         </w:p>
         <w:tbl>
           <w:tblPr>
@@ -856,23 +858,11 @@
                   <w:t>ÁNGEL SÁNCHEZ-SIERRA CRUZ</w:t>
                 </w:r>
               </w:p>
-            </w:tc>
-          </w:tr>
-          <w:tr>
-            <w:trPr>
-              <w:trHeight w:val="1269"/>
-            </w:trPr>
-            <w:tc>
-              <w:tcPr>
-                <w:tcW w:w="5080" w:type="dxa"/>
-                <w:vAlign w:val="center"/>
-              </w:tcPr>
               <w:p>
                 <w:pPr>
                   <w:widowControl w:val="0"/>
                   <w:suppressAutoHyphens w:val="0"/>
                   <w:spacing w:after="0" w:line="240" w:lineRule="auto"/>
-                  <w:jc w:val="center"/>
                   <w:rPr>
                     <w:rFonts w:eastAsiaTheme="minorEastAsia"/>
                     <w:sz w:val="24"/>
@@ -941,9 +931,97 @@
                       </w14:gradFill>
                     </w14:textFill>
                   </w:rPr>
+                  <w:t xml:space="preserve">               </w:t>
+                </w:r>
+                <w:r>
+                  <w:rPr>
+                    <w:rFonts w:eastAsiaTheme="minorEastAsia"/>
+                    <w:sz w:val="24"/>
+                    <w:szCs w:val="24"/>
+                    <w:lang w:eastAsia="es-ES"/>
+                    <w14:reflection w14:blurRad="6350" w14:stA="53000" w14:stPos="0" w14:endA="300" w14:endPos="35500" w14:dist="0" w14:dir="5400000" w14:fadeDir="5400000" w14:sx="100000" w14:sy="-90000" w14:kx="0" w14:ky="0" w14:algn="bl"/>
+                    <w14:textOutline w14:w="0" w14:cap="flat" w14:cmpd="sng" w14:algn="ctr">
+                      <w14:noFill/>
+                      <w14:prstDash w14:val="solid"/>
+                      <w14:round/>
+                    </w14:textOutline>
+                    <w14:textFill>
+                      <w14:gradFill>
+                        <w14:gsLst>
+                          <w14:gs w14:pos="0">
+                            <w14:schemeClr w14:val="accent5">
+                              <w14:lumMod w14:val="50000"/>
+                            </w14:schemeClr>
+                          </w14:gs>
+                          <w14:gs w14:pos="50000">
+                            <w14:schemeClr w14:val="accent5"/>
+                          </w14:gs>
+                          <w14:gs w14:pos="100000">
+                            <w14:schemeClr w14:val="accent5">
+                              <w14:lumMod w14:val="60000"/>
+                              <w14:lumOff w14:val="40000"/>
+                            </w14:schemeClr>
+                          </w14:gs>
+                        </w14:gsLst>
+                        <w14:lin w14:ang="5400000" w14:scaled="0"/>
+                      </w14:gradFill>
+                    </w14:textFill>
+                  </w:rPr>
                   <w:t>JOSÉ MARÍA TENREIRO EIRANOVA</w:t>
                 </w:r>
               </w:p>
+              <w:p>
+                <w:pPr>
+                  <w:widowControl w:val="0"/>
+                  <w:suppressAutoHyphens w:val="0"/>
+                  <w:spacing w:after="0" w:line="240" w:lineRule="auto"/>
+                  <w:jc w:val="center"/>
+                  <w:rPr>
+                    <w:rFonts w:eastAsiaTheme="minorEastAsia"/>
+                    <w:sz w:val="24"/>
+                    <w:szCs w:val="24"/>
+                    <w:lang w:eastAsia="es-ES"/>
+                    <w14:reflection w14:blurRad="6350" w14:stA="53000" w14:stPos="0" w14:endA="300" w14:endPos="35500" w14:dist="0" w14:dir="5400000" w14:fadeDir="5400000" w14:sx="100000" w14:sy="-90000" w14:kx="0" w14:ky="0" w14:algn="bl"/>
+                    <w14:textOutline w14:w="0" w14:cap="flat" w14:cmpd="sng" w14:algn="ctr">
+                      <w14:noFill/>
+                      <w14:prstDash w14:val="solid"/>
+                      <w14:round/>
+                    </w14:textOutline>
+                    <w14:textFill>
+                      <w14:gradFill>
+                        <w14:gsLst>
+                          <w14:gs w14:pos="0">
+                            <w14:schemeClr w14:val="accent5">
+                              <w14:lumMod w14:val="50000"/>
+                            </w14:schemeClr>
+                          </w14:gs>
+                          <w14:gs w14:pos="50000">
+                            <w14:schemeClr w14:val="accent5"/>
+                          </w14:gs>
+                          <w14:gs w14:pos="100000">
+                            <w14:schemeClr w14:val="accent5">
+                              <w14:lumMod w14:val="60000"/>
+                              <w14:lumOff w14:val="40000"/>
+                            </w14:schemeClr>
+                          </w14:gs>
+                        </w14:gsLst>
+                        <w14:lin w14:ang="5400000" w14:scaled="0"/>
+                      </w14:gradFill>
+                    </w14:textFill>
+                  </w:rPr>
+                </w:pPr>
+              </w:p>
+            </w:tc>
+          </w:tr>
+          <w:tr>
+            <w:trPr>
+              <w:trHeight w:val="1269"/>
+            </w:trPr>
+            <w:tc>
+              <w:tcPr>
+                <w:tcW w:w="5080" w:type="dxa"/>
+                <w:vAlign w:val="center"/>
+              </w:tcPr>
               <w:p>
                 <w:pPr>
                   <w:widowControl w:val="0"/>
@@ -1025,7 +1103,63 @@
                     </w14:textFill>
                   </w:rPr>
                 </w:pPr>
-                <w:r>
+                <w:hyperlink r:id="rId9" w:history="1">
+                  <w:r>
+                    <w:rPr>
+                      <w:rStyle w:val="Hipervnculo"/>
+                      <w:rFonts w:eastAsiaTheme="minorEastAsia"/>
+                      <w:sz w:val="24"/>
+                      <w:szCs w:val="24"/>
+                      <w:lang w:eastAsia="es-ES"/>
+                      <w14:reflection w14:blurRad="6350" w14:stA="53000" w14:stPos="0" w14:endA="300" w14:endPos="35500" w14:dist="0" w14:dir="5400000" w14:fadeDir="5400000" w14:sx="100000" w14:sy="-90000" w14:kx="0" w14:ky="0" w14:algn="bl"/>
+                      <w14:textOutline w14:w="0" w14:cap="flat" w14:cmpd="sng" w14:algn="ctr">
+                        <w14:noFill/>
+                        <w14:prstDash w14:val="solid"/>
+                        <w14:round/>
+                      </w14:textOutline>
+                      <w14:textFill>
+                        <w14:gradFill>
+                          <w14:gsLst>
+                            <w14:gs w14:pos="0">
+                              <w14:schemeClr w14:val="accent5">
+                                <w14:lumMod w14:val="50000"/>
+                              </w14:schemeClr>
+                            </w14:gs>
+                            <w14:gs w14:pos="50000">
+                              <w14:schemeClr w14:val="accent5"/>
+                            </w14:gs>
+                            <w14:gs w14:pos="100000">
+                              <w14:schemeClr w14:val="accent5">
+                                <w14:lumMod w14:val="60000"/>
+                                <w14:lumOff w14:val="40000"/>
+                              </w14:schemeClr>
+                            </w14:gs>
+                          </w14:gsLst>
+                          <w14:lin w14:ang="5400000" w14:scaled="0"/>
+                        </w14:gradFill>
+                      </w14:textFill>
+                    </w:rPr>
+                    <w:t>https://github.com/ITTDAW/01-JavaScript.git</w:t>
+                  </w:r>
+                </w:hyperlink>
+              </w:p>
+            </w:tc>
+          </w:tr>
+          <w:tr>
+            <w:trPr>
+              <w:trHeight w:val="323"/>
+            </w:trPr>
+            <w:tc>
+              <w:tcPr>
+                <w:tcW w:w="5080" w:type="dxa"/>
+                <w:vAlign w:val="center"/>
+              </w:tcPr>
+              <w:p>
+                <w:pPr>
+                  <w:widowControl w:val="0"/>
+                  <w:suppressAutoHyphens w:val="0"/>
+                  <w:spacing w:after="0" w:line="240" w:lineRule="auto"/>
+                  <w:jc w:val="center"/>
                   <w:rPr>
                     <w:rFonts w:eastAsiaTheme="minorEastAsia"/>
                     <w:sz w:val="24"/>
@@ -1059,8 +1193,7 @@
                       </w14:gradFill>
                     </w14:textFill>
                   </w:rPr>
-                  <w:t>https://github.com/ITTDAW/01-JavaScript.git</w:t>
-                </w:r>
+                </w:pPr>
               </w:p>
             </w:tc>
           </w:tr>
@@ -1439,7 +1572,7 @@
                     <pic:cNvPicPr/>
                   </pic:nvPicPr>
                   <pic:blipFill>
-                    <a:blip r:embed="rId9">
+                    <a:blip r:embed="rId10">
                       <a:extLst>
                         <a:ext uri="{28A0092B-C50C-407E-A947-70E740481C1C}">
                           <a14:useLocalDpi xmlns:a14="http://schemas.microsoft.com/office/drawing/2010/main" val="0"/>
@@ -1739,7 +1872,7 @@
                     <pic:cNvPicPr/>
                   </pic:nvPicPr>
                   <pic:blipFill>
-                    <a:blip r:embed="rId10">
+                    <a:blip r:embed="rId11">
                       <a:extLst>
                         <a:ext uri="{28A0092B-C50C-407E-A947-70E740481C1C}">
                           <a14:useLocalDpi xmlns:a14="http://schemas.microsoft.com/office/drawing/2010/main" val="0"/>
@@ -1790,21 +1923,7 @@
         <w:rPr>
           <w:rFonts w:asciiTheme="minorHAnsi" w:eastAsiaTheme="minorEastAsia" w:hAnsiTheme="minorHAnsi" w:cstheme="minorBidi"/>
         </w:rPr>
-        <w:t xml:space="preserve"> que ha sido cargado mediante </w:t>
-      </w:r>
-      <w:proofErr w:type="gramStart"/>
-      <w:r>
-        <w:rPr>
-          <w:rFonts w:asciiTheme="minorHAnsi" w:eastAsiaTheme="minorEastAsia" w:hAnsiTheme="minorHAnsi" w:cstheme="minorBidi"/>
-        </w:rPr>
-        <w:t>link</w:t>
-      </w:r>
-      <w:proofErr w:type="gramEnd"/>
-      <w:r>
-        <w:rPr>
-          <w:rFonts w:asciiTheme="minorHAnsi" w:eastAsiaTheme="minorEastAsia" w:hAnsiTheme="minorHAnsi" w:cstheme="minorBidi"/>
-        </w:rPr>
-        <w:t xml:space="preserve"> en el head del archivo </w:t>
+        <w:t xml:space="preserve"> que ha sido cargado mediante link en el head del archivo </w:t>
       </w:r>
       <w:r>
         <w:rPr>
@@ -1842,7 +1961,6 @@
         </w:rPr>
         <w:t>&lt;</w:t>
       </w:r>
-      <w:proofErr w:type="gramStart"/>
       <w:r>
         <w:rPr>
           <w:rFonts w:ascii="Consolas" w:eastAsia="Times New Roman" w:hAnsi="Consolas" w:cs="Times New Roman"/>
@@ -1853,7 +1971,6 @@
         </w:rPr>
         <w:t>link</w:t>
       </w:r>
-      <w:proofErr w:type="gramEnd"/>
       <w:r>
         <w:rPr>
           <w:rFonts w:ascii="Consolas" w:eastAsia="Times New Roman" w:hAnsi="Consolas" w:cs="Times New Roman"/>
@@ -3943,7 +4060,7 @@
                     <pic:cNvPicPr/>
                   </pic:nvPicPr>
                   <pic:blipFill>
-                    <a:blip r:embed="rId11">
+                    <a:blip r:embed="rId12">
                       <a:extLst>
                         <a:ext uri="{28A0092B-C50C-407E-A947-70E740481C1C}">
                           <a14:useLocalDpi xmlns:a14="http://schemas.microsoft.com/office/drawing/2010/main" val="0"/>
@@ -4308,7 +4425,29 @@
           <w:szCs w:val="21"/>
           <w:lang w:eastAsia="es-ES"/>
         </w:rPr>
-        <w:t>"&lt;table </w:t>
+        <w:t>"&lt;</w:t>
+      </w:r>
+      <w:proofErr w:type="spellStart"/>
+      <w:r>
+        <w:rPr>
+          <w:rFonts w:ascii="Consolas" w:eastAsia="Times New Roman" w:hAnsi="Consolas" w:cs="Times New Roman"/>
+          <w:color w:val="E6DB74"/>
+          <w:sz w:val="21"/>
+          <w:szCs w:val="21"/>
+          <w:lang w:eastAsia="es-ES"/>
+        </w:rPr>
+        <w:t>table</w:t>
+      </w:r>
+      <w:proofErr w:type="spellEnd"/>
+      <w:r>
+        <w:rPr>
+          <w:rFonts w:ascii="Consolas" w:eastAsia="Times New Roman" w:hAnsi="Consolas" w:cs="Times New Roman"/>
+          <w:color w:val="E6DB74"/>
+          <w:sz w:val="21"/>
+          <w:szCs w:val="21"/>
+          <w:lang w:eastAsia="es-ES"/>
+        </w:rPr>
+        <w:t> </w:t>
       </w:r>
       <w:proofErr w:type="spellStart"/>
       <w:r>
@@ -5983,7 +6122,29 @@
           <w:szCs w:val="21"/>
           <w:lang w:val="en-US" w:eastAsia="es-ES"/>
         </w:rPr>
-        <w:t>"nav-link"</w:t>
+        <w:t>"</w:t>
+      </w:r>
+      <w:proofErr w:type="spellStart"/>
+      <w:r>
+        <w:rPr>
+          <w:rFonts w:ascii="Consolas" w:eastAsia="Times New Roman" w:hAnsi="Consolas" w:cs="Times New Roman"/>
+          <w:color w:val="E6DB74"/>
+          <w:sz w:val="21"/>
+          <w:szCs w:val="21"/>
+          <w:lang w:val="en-US" w:eastAsia="es-ES"/>
+        </w:rPr>
+        <w:t>nav</w:t>
+      </w:r>
+      <w:proofErr w:type="spellEnd"/>
+      <w:r>
+        <w:rPr>
+          <w:rFonts w:ascii="Consolas" w:eastAsia="Times New Roman" w:hAnsi="Consolas" w:cs="Times New Roman"/>
+          <w:color w:val="E6DB74"/>
+          <w:sz w:val="21"/>
+          <w:szCs w:val="21"/>
+          <w:lang w:val="en-US" w:eastAsia="es-ES"/>
+        </w:rPr>
+        <w:t>-link"</w:t>
       </w:r>
       <w:r>
         <w:rPr>
@@ -6037,6 +6198,7 @@
         </w:rPr>
         <w:t> </w:t>
       </w:r>
+      <w:proofErr w:type="spellStart"/>
       <w:r>
         <w:rPr>
           <w:rFonts w:ascii="Consolas" w:eastAsia="Times New Roman" w:hAnsi="Consolas" w:cs="Times New Roman"/>
@@ -6047,6 +6209,7 @@
         </w:rPr>
         <w:t>onclick</w:t>
       </w:r>
+      <w:proofErr w:type="spellEnd"/>
       <w:r>
         <w:rPr>
           <w:rFonts w:ascii="Consolas" w:eastAsia="Times New Roman" w:hAnsi="Consolas" w:cs="Times New Roman"/>
@@ -7134,7 +7297,7 @@
                     <pic:cNvPicPr/>
                   </pic:nvPicPr>
                   <pic:blipFill rotWithShape="1">
-                    <a:blip r:embed="rId12">
+                    <a:blip r:embed="rId13">
                       <a:extLst>
                         <a:ext uri="{28A0092B-C50C-407E-A947-70E740481C1C}">
                           <a14:useLocalDpi xmlns:a14="http://schemas.microsoft.com/office/drawing/2010/main" val="0"/>
@@ -7325,7 +7488,29 @@
           <w:szCs w:val="21"/>
           <w:lang w:val="en-US" w:eastAsia="es-ES"/>
         </w:rPr>
-        <w:t>"nav-link"</w:t>
+        <w:t>"</w:t>
+      </w:r>
+      <w:proofErr w:type="spellStart"/>
+      <w:r>
+        <w:rPr>
+          <w:rFonts w:ascii="Consolas" w:eastAsia="Times New Roman" w:hAnsi="Consolas" w:cs="Times New Roman"/>
+          <w:color w:val="E6DB74"/>
+          <w:sz w:val="21"/>
+          <w:szCs w:val="21"/>
+          <w:lang w:val="en-US" w:eastAsia="es-ES"/>
+        </w:rPr>
+        <w:t>nav</w:t>
+      </w:r>
+      <w:proofErr w:type="spellEnd"/>
+      <w:r>
+        <w:rPr>
+          <w:rFonts w:ascii="Consolas" w:eastAsia="Times New Roman" w:hAnsi="Consolas" w:cs="Times New Roman"/>
+          <w:color w:val="E6DB74"/>
+          <w:sz w:val="21"/>
+          <w:szCs w:val="21"/>
+          <w:lang w:val="en-US" w:eastAsia="es-ES"/>
+        </w:rPr>
+        <w:t>-link"</w:t>
       </w:r>
       <w:r>
         <w:rPr>
@@ -7379,6 +7564,7 @@
         </w:rPr>
         <w:t> </w:t>
       </w:r>
+      <w:proofErr w:type="spellStart"/>
       <w:r>
         <w:rPr>
           <w:rFonts w:ascii="Consolas" w:eastAsia="Times New Roman" w:hAnsi="Consolas" w:cs="Times New Roman"/>
@@ -7389,6 +7575,7 @@
         </w:rPr>
         <w:t>onclick</w:t>
       </w:r>
+      <w:proofErr w:type="spellEnd"/>
       <w:r>
         <w:rPr>
           <w:rFonts w:ascii="Consolas" w:eastAsia="Times New Roman" w:hAnsi="Consolas" w:cs="Times New Roman"/>
@@ -8844,29 +9031,7 @@
           <w:szCs w:val="21"/>
           <w:lang w:eastAsia="es-ES"/>
         </w:rPr>
-        <w:t>//Cada vez que volvemos a i </w:t>
-      </w:r>
-      <w:proofErr w:type="gramStart"/>
-      <w:r>
-        <w:rPr>
-          <w:rFonts w:ascii="Consolas" w:eastAsia="Times New Roman" w:hAnsi="Consolas" w:cs="Times New Roman"/>
-          <w:color w:val="75715E"/>
-          <w:sz w:val="21"/>
-          <w:szCs w:val="21"/>
-          <w:lang w:eastAsia="es-ES"/>
-        </w:rPr>
-        <w:t>reseteamos</w:t>
-      </w:r>
-      <w:proofErr w:type="gramEnd"/>
-      <w:r>
-        <w:rPr>
-          <w:rFonts w:ascii="Consolas" w:eastAsia="Times New Roman" w:hAnsi="Consolas" w:cs="Times New Roman"/>
-          <w:color w:val="75715E"/>
-          <w:sz w:val="21"/>
-          <w:szCs w:val="21"/>
-          <w:lang w:eastAsia="es-ES"/>
-        </w:rPr>
-        <w:t> el valor de las veces que se repite</w:t>
+        <w:t>//Cada vez que volvemos a i reseteamos el valor de las veces que se repite</w:t>
       </w:r>
     </w:p>
     <w:p>
@@ -11935,7 +12100,7 @@
                     <pic:cNvPicPr/>
                   </pic:nvPicPr>
                   <pic:blipFill rotWithShape="1">
-                    <a:blip r:embed="rId13">
+                    <a:blip r:embed="rId14">
                       <a:extLst>
                         <a:ext uri="{28A0092B-C50C-407E-A947-70E740481C1C}">
                           <a14:useLocalDpi xmlns:a14="http://schemas.microsoft.com/office/drawing/2010/main" val="0"/>
@@ -12083,7 +12248,7 @@
                     <pic:cNvPicPr/>
                   </pic:nvPicPr>
                   <pic:blipFill rotWithShape="1">
-                    <a:blip r:embed="rId14">
+                    <a:blip r:embed="rId15">
                       <a:extLst>
                         <a:ext uri="{28A0092B-C50C-407E-A947-70E740481C1C}">
                           <a14:useLocalDpi xmlns:a14="http://schemas.microsoft.com/office/drawing/2010/main" val="0"/>
@@ -12179,7 +12344,7 @@
                     <pic:cNvPicPr/>
                   </pic:nvPicPr>
                   <pic:blipFill rotWithShape="1">
-                    <a:blip r:embed="rId15">
+                    <a:blip r:embed="rId16">
                       <a:extLst>
                         <a:ext uri="{28A0092B-C50C-407E-A947-70E740481C1C}">
                           <a14:useLocalDpi xmlns:a14="http://schemas.microsoft.com/office/drawing/2010/main" val="0"/>
@@ -12260,7 +12425,7 @@
                     <pic:cNvPicPr/>
                   </pic:nvPicPr>
                   <pic:blipFill rotWithShape="1">
-                    <a:blip r:embed="rId16">
+                    <a:blip r:embed="rId17">
                       <a:extLst>
                         <a:ext uri="{28A0092B-C50C-407E-A947-70E740481C1C}">
                           <a14:useLocalDpi xmlns:a14="http://schemas.microsoft.com/office/drawing/2010/main" val="0"/>
@@ -12480,7 +12645,29 @@
           <w:szCs w:val="21"/>
           <w:lang w:val="en-US" w:eastAsia="es-ES"/>
         </w:rPr>
-        <w:t>"nav-link"</w:t>
+        <w:t>"</w:t>
+      </w:r>
+      <w:proofErr w:type="spellStart"/>
+      <w:r>
+        <w:rPr>
+          <w:rFonts w:ascii="Consolas" w:eastAsia="Times New Roman" w:hAnsi="Consolas" w:cs="Times New Roman"/>
+          <w:color w:val="E6DB74"/>
+          <w:sz w:val="21"/>
+          <w:szCs w:val="21"/>
+          <w:lang w:val="en-US" w:eastAsia="es-ES"/>
+        </w:rPr>
+        <w:t>nav</w:t>
+      </w:r>
+      <w:proofErr w:type="spellEnd"/>
+      <w:r>
+        <w:rPr>
+          <w:rFonts w:ascii="Consolas" w:eastAsia="Times New Roman" w:hAnsi="Consolas" w:cs="Times New Roman"/>
+          <w:color w:val="E6DB74"/>
+          <w:sz w:val="21"/>
+          <w:szCs w:val="21"/>
+          <w:lang w:val="en-US" w:eastAsia="es-ES"/>
+        </w:rPr>
+        <w:t>-link"</w:t>
       </w:r>
       <w:r>
         <w:rPr>
@@ -12534,6 +12721,7 @@
         </w:rPr>
         <w:t> </w:t>
       </w:r>
+      <w:proofErr w:type="spellStart"/>
       <w:r>
         <w:rPr>
           <w:rFonts w:ascii="Consolas" w:eastAsia="Times New Roman" w:hAnsi="Consolas" w:cs="Times New Roman"/>
@@ -12544,6 +12732,7 @@
         </w:rPr>
         <w:t>onclick</w:t>
       </w:r>
+      <w:proofErr w:type="spellEnd"/>
       <w:r>
         <w:rPr>
           <w:rFonts w:ascii="Consolas" w:eastAsia="Times New Roman" w:hAnsi="Consolas" w:cs="Times New Roman"/>
@@ -13097,6 +13286,7 @@
         </w:rPr>
         <w:t>        </w:t>
       </w:r>
+      <w:proofErr w:type="spellStart"/>
       <w:r>
         <w:rPr>
           <w:rFonts w:ascii="Consolas" w:eastAsia="Times New Roman" w:hAnsi="Consolas" w:cs="Times New Roman"/>
@@ -13109,6 +13299,7 @@
         </w:rPr>
         <w:t>var</w:t>
       </w:r>
+      <w:proofErr w:type="spellEnd"/>
       <w:r>
         <w:rPr>
           <w:rFonts w:ascii="Consolas" w:eastAsia="Times New Roman" w:hAnsi="Consolas" w:cs="Times New Roman"/>
@@ -14122,7 +14313,7 @@
                     <pic:cNvPicPr/>
                   </pic:nvPicPr>
                   <pic:blipFill rotWithShape="1">
-                    <a:blip r:embed="rId17">
+                    <a:blip r:embed="rId18">
                       <a:extLst>
                         <a:ext uri="{28A0092B-C50C-407E-A947-70E740481C1C}">
                           <a14:useLocalDpi xmlns:a14="http://schemas.microsoft.com/office/drawing/2010/main" val="0"/>
@@ -14291,7 +14482,29 @@
           <w:szCs w:val="21"/>
           <w:lang w:val="en-US" w:eastAsia="es-ES"/>
         </w:rPr>
-        <w:t>"nav-link"</w:t>
+        <w:t>"</w:t>
+      </w:r>
+      <w:proofErr w:type="spellStart"/>
+      <w:r>
+        <w:rPr>
+          <w:rFonts w:ascii="Consolas" w:eastAsia="Times New Roman" w:hAnsi="Consolas" w:cs="Times New Roman"/>
+          <w:color w:val="E6DB74"/>
+          <w:sz w:val="21"/>
+          <w:szCs w:val="21"/>
+          <w:lang w:val="en-US" w:eastAsia="es-ES"/>
+        </w:rPr>
+        <w:t>nav</w:t>
+      </w:r>
+      <w:proofErr w:type="spellEnd"/>
+      <w:r>
+        <w:rPr>
+          <w:rFonts w:ascii="Consolas" w:eastAsia="Times New Roman" w:hAnsi="Consolas" w:cs="Times New Roman"/>
+          <w:color w:val="E6DB74"/>
+          <w:sz w:val="21"/>
+          <w:szCs w:val="21"/>
+          <w:lang w:val="en-US" w:eastAsia="es-ES"/>
+        </w:rPr>
+        <w:t>-link"</w:t>
       </w:r>
       <w:r>
         <w:rPr>
@@ -14345,6 +14558,7 @@
         </w:rPr>
         <w:t> </w:t>
       </w:r>
+      <w:proofErr w:type="spellStart"/>
       <w:r>
         <w:rPr>
           <w:rFonts w:ascii="Consolas" w:eastAsia="Times New Roman" w:hAnsi="Consolas" w:cs="Times New Roman"/>
@@ -14355,6 +14569,7 @@
         </w:rPr>
         <w:t>onclick</w:t>
       </w:r>
+      <w:proofErr w:type="spellEnd"/>
       <w:r>
         <w:rPr>
           <w:rFonts w:ascii="Consolas" w:eastAsia="Times New Roman" w:hAnsi="Consolas" w:cs="Times New Roman"/>
@@ -15325,10 +15540,10 @@
       </w:r>
     </w:p>
     <w:sectPr>
-      <w:headerReference w:type="default" r:id="rId18"/>
-      <w:footerReference w:type="default" r:id="rId19"/>
-      <w:headerReference w:type="first" r:id="rId20"/>
-      <w:footerReference w:type="first" r:id="rId21"/>
+      <w:headerReference w:type="default" r:id="rId19"/>
+      <w:footerReference w:type="default" r:id="rId20"/>
+      <w:headerReference w:type="first" r:id="rId21"/>
+      <w:footerReference w:type="first" r:id="rId22"/>
       <w:pgSz w:w="11906" w:h="16838"/>
       <w:pgMar w:top="765" w:right="720" w:bottom="720" w:left="720" w:header="708" w:footer="0" w:gutter="0"/>
       <w:pgNumType w:start="0"/>
@@ -15342,7 +15557,7 @@
 </file>
 
 <file path=word/endnotes.xml><?xml version="1.0" encoding="utf-8"?>
-<w:endnotes xmlns:wpc="http://schemas.microsoft.com/office/word/2010/wordprocessingCanvas" xmlns:cx="http://schemas.microsoft.com/office/drawing/2014/chartex" xmlns:cx1="http://schemas.microsoft.com/office/drawing/2015/9/8/chartex" xmlns:cx2="http://schemas.microsoft.com/office/drawing/2015/10/21/chartex" xmlns:cx3="http://schemas.microsoft.com/office/drawing/2016/5/9/chartex" xmlns:cx4="http://schemas.microsoft.com/office/drawing/2016/5/10/chartex" xmlns:cx5="http://schemas.microsoft.com/office/drawing/2016/5/11/chartex" xmlns:cx6="http://schemas.microsoft.com/office/drawing/2016/5/12/chartex" xmlns:cx7="http://schemas.microsoft.com/office/drawing/2016/5/13/chartex" xmlns:cx8="http://schemas.microsoft.com/office/drawing/2016/5/14/chartex" xmlns:mc="http://schemas.openxmlformats.org/markup-compatibility/2006" xmlns:aink="http://schemas.microsoft.com/office/drawing/2016/ink" xmlns:am3d="http://schemas.microsoft.com/office/drawing/2017/model3d" xmlns:o="urn:schemas-microsoft-com:office:office" xmlns:r="http://schemas.openxmlformats.org/officeDocument/2006/relationships" xmlns:m="http://schemas.openxmlformats.org/officeDocument/2006/math" xmlns:v="urn:schemas-microsoft-com:vml" xmlns:wp14="http://schemas.microsoft.com/office/word/2010/wordprocessingDrawing" xmlns:wp="http://schemas.openxmlformats.org/drawingml/2006/wordprocessingDrawing" xmlns:w10="urn:schemas-microsoft-com:office:word" xmlns:w="http://schemas.openxmlformats.org/wordprocessingml/2006/main" xmlns:w14="http://schemas.microsoft.com/office/word/2010/wordml" xmlns:w15="http://schemas.microsoft.com/office/word/2012/wordml" xmlns:w16cex="http://schemas.microsoft.com/office/word/2018/wordml/cex" xmlns:w16cid="http://schemas.microsoft.com/office/word/2016/wordml/cid" xmlns:w16="http://schemas.microsoft.com/office/word/2018/wordml" xmlns:w16sdtdh="http://schemas.microsoft.com/office/word/2020/wordml/sdtdatahash" xmlns:w16se="http://schemas.microsoft.com/office/word/2015/wordml/symex" xmlns:wpg="http://schemas.microsoft.com/office/word/2010/wordprocessingGroup" xmlns:wpi="http://schemas.microsoft.com/office/word/2010/wordprocessingInk" xmlns:wne="http://schemas.microsoft.com/office/word/2006/wordml" xmlns:wps="http://schemas.microsoft.com/office/word/2010/wordprocessingShape" mc:Ignorable="w14 w15 w16se w16cid w16 w16cex w16sdtdh wp14">
+<w:endnotes xmlns:wpc="http://schemas.microsoft.com/office/word/2010/wordprocessingCanvas" xmlns:cx="http://schemas.microsoft.com/office/drawing/2014/chartex" xmlns:mc="http://schemas.openxmlformats.org/markup-compatibility/2006" xmlns:o="urn:schemas-microsoft-com:office:office" xmlns:r="http://schemas.openxmlformats.org/officeDocument/2006/relationships" xmlns:m="http://schemas.openxmlformats.org/officeDocument/2006/math" xmlns:v="urn:schemas-microsoft-com:vml" xmlns:wp14="http://schemas.microsoft.com/office/word/2010/wordprocessingDrawing" xmlns:wp="http://schemas.openxmlformats.org/drawingml/2006/wordprocessingDrawing" xmlns:w10="urn:schemas-microsoft-com:office:word" xmlns:w="http://schemas.openxmlformats.org/wordprocessingml/2006/main" xmlns:w14="http://schemas.microsoft.com/office/word/2010/wordml" xmlns:w15="http://schemas.microsoft.com/office/word/2012/wordml" xmlns:w16se="http://schemas.microsoft.com/office/word/2015/wordml/symex" xmlns:wpg="http://schemas.microsoft.com/office/word/2010/wordprocessingGroup" xmlns:wpi="http://schemas.microsoft.com/office/word/2010/wordprocessingInk" xmlns:wne="http://schemas.microsoft.com/office/word/2006/wordml" xmlns:wps="http://schemas.microsoft.com/office/word/2010/wordprocessingShape" mc:Ignorable="w14 w15 w16se wp14">
   <w:endnote w:type="separator" w:id="-1">
     <w:p>
       <w:pPr>
@@ -15367,7 +15582,7 @@
 </file>
 
 <file path=word/footer1.xml><?xml version="1.0" encoding="utf-8"?>
-<w:ftr xmlns:wpc="http://schemas.microsoft.com/office/word/2010/wordprocessingCanvas" xmlns:cx="http://schemas.microsoft.com/office/drawing/2014/chartex" xmlns:cx1="http://schemas.microsoft.com/office/drawing/2015/9/8/chartex" xmlns:cx2="http://schemas.microsoft.com/office/drawing/2015/10/21/chartex" xmlns:cx3="http://schemas.microsoft.com/office/drawing/2016/5/9/chartex" xmlns:cx4="http://schemas.microsoft.com/office/drawing/2016/5/10/chartex" xmlns:cx5="http://schemas.microsoft.com/office/drawing/2016/5/11/chartex" xmlns:cx6="http://schemas.microsoft.com/office/drawing/2016/5/12/chartex" xmlns:cx7="http://schemas.microsoft.com/office/drawing/2016/5/13/chartex" xmlns:cx8="http://schemas.microsoft.com/office/drawing/2016/5/14/chartex" xmlns:mc="http://schemas.openxmlformats.org/markup-compatibility/2006" xmlns:aink="http://schemas.microsoft.com/office/drawing/2016/ink" xmlns:am3d="http://schemas.microsoft.com/office/drawing/2017/model3d" xmlns:o="urn:schemas-microsoft-com:office:office" xmlns:r="http://schemas.openxmlformats.org/officeDocument/2006/relationships" xmlns:m="http://schemas.openxmlformats.org/officeDocument/2006/math" xmlns:v="urn:schemas-microsoft-com:vml" xmlns:wp14="http://schemas.microsoft.com/office/word/2010/wordprocessingDrawing" xmlns:wp="http://schemas.openxmlformats.org/drawingml/2006/wordprocessingDrawing" xmlns:w10="urn:schemas-microsoft-com:office:word" xmlns:w="http://schemas.openxmlformats.org/wordprocessingml/2006/main" xmlns:w14="http://schemas.microsoft.com/office/word/2010/wordml" xmlns:w15="http://schemas.microsoft.com/office/word/2012/wordml" xmlns:w16cex="http://schemas.microsoft.com/office/word/2018/wordml/cex" xmlns:w16cid="http://schemas.microsoft.com/office/word/2016/wordml/cid" xmlns:w16="http://schemas.microsoft.com/office/word/2018/wordml" xmlns:w16sdtdh="http://schemas.microsoft.com/office/word/2020/wordml/sdtdatahash" xmlns:w16se="http://schemas.microsoft.com/office/word/2015/wordml/symex" xmlns:wpg="http://schemas.microsoft.com/office/word/2010/wordprocessingGroup" xmlns:wpi="http://schemas.microsoft.com/office/word/2010/wordprocessingInk" xmlns:wne="http://schemas.microsoft.com/office/word/2006/wordml" xmlns:wps="http://schemas.microsoft.com/office/word/2010/wordprocessingShape" mc:Ignorable="w14 w15 w16se w16cid w16 w16cex w16sdtdh wp14">
+<w:ftr xmlns:wpc="http://schemas.microsoft.com/office/word/2010/wordprocessingCanvas" xmlns:cx="http://schemas.microsoft.com/office/drawing/2014/chartex" xmlns:mc="http://schemas.openxmlformats.org/markup-compatibility/2006" xmlns:o="urn:schemas-microsoft-com:office:office" xmlns:r="http://schemas.openxmlformats.org/officeDocument/2006/relationships" xmlns:m="http://schemas.openxmlformats.org/officeDocument/2006/math" xmlns:v="urn:schemas-microsoft-com:vml" xmlns:wp14="http://schemas.microsoft.com/office/word/2010/wordprocessingDrawing" xmlns:wp="http://schemas.openxmlformats.org/drawingml/2006/wordprocessingDrawing" xmlns:w10="urn:schemas-microsoft-com:office:word" xmlns:w="http://schemas.openxmlformats.org/wordprocessingml/2006/main" xmlns:w14="http://schemas.microsoft.com/office/word/2010/wordml" xmlns:w15="http://schemas.microsoft.com/office/word/2012/wordml" xmlns:w16se="http://schemas.microsoft.com/office/word/2015/wordml/symex" xmlns:wpg="http://schemas.microsoft.com/office/word/2010/wordprocessingGroup" xmlns:wpi="http://schemas.microsoft.com/office/word/2010/wordprocessingInk" xmlns:wne="http://schemas.microsoft.com/office/word/2006/wordml" xmlns:wps="http://schemas.microsoft.com/office/word/2010/wordprocessingShape" mc:Ignorable="w14 w15 w16se wp14">
   <w:tbl>
     <w:tblPr>
       <w:tblW w:w="10455" w:type="dxa"/>
@@ -15428,7 +15643,7 @@
 </file>
 
 <file path=word/footer2.xml><?xml version="1.0" encoding="utf-8"?>
-<w:ftr xmlns:wpc="http://schemas.microsoft.com/office/word/2010/wordprocessingCanvas" xmlns:cx="http://schemas.microsoft.com/office/drawing/2014/chartex" xmlns:cx1="http://schemas.microsoft.com/office/drawing/2015/9/8/chartex" xmlns:cx2="http://schemas.microsoft.com/office/drawing/2015/10/21/chartex" xmlns:cx3="http://schemas.microsoft.com/office/drawing/2016/5/9/chartex" xmlns:cx4="http://schemas.microsoft.com/office/drawing/2016/5/10/chartex" xmlns:cx5="http://schemas.microsoft.com/office/drawing/2016/5/11/chartex" xmlns:cx6="http://schemas.microsoft.com/office/drawing/2016/5/12/chartex" xmlns:cx7="http://schemas.microsoft.com/office/drawing/2016/5/13/chartex" xmlns:cx8="http://schemas.microsoft.com/office/drawing/2016/5/14/chartex" xmlns:mc="http://schemas.openxmlformats.org/markup-compatibility/2006" xmlns:aink="http://schemas.microsoft.com/office/drawing/2016/ink" xmlns:am3d="http://schemas.microsoft.com/office/drawing/2017/model3d" xmlns:o="urn:schemas-microsoft-com:office:office" xmlns:r="http://schemas.openxmlformats.org/officeDocument/2006/relationships" xmlns:m="http://schemas.openxmlformats.org/officeDocument/2006/math" xmlns:v="urn:schemas-microsoft-com:vml" xmlns:wp14="http://schemas.microsoft.com/office/word/2010/wordprocessingDrawing" xmlns:wp="http://schemas.openxmlformats.org/drawingml/2006/wordprocessingDrawing" xmlns:w10="urn:schemas-microsoft-com:office:word" xmlns:w="http://schemas.openxmlformats.org/wordprocessingml/2006/main" xmlns:w14="http://schemas.microsoft.com/office/word/2010/wordml" xmlns:w15="http://schemas.microsoft.com/office/word/2012/wordml" xmlns:w16cex="http://schemas.microsoft.com/office/word/2018/wordml/cex" xmlns:w16cid="http://schemas.microsoft.com/office/word/2016/wordml/cid" xmlns:w16="http://schemas.microsoft.com/office/word/2018/wordml" xmlns:w16sdtdh="http://schemas.microsoft.com/office/word/2020/wordml/sdtdatahash" xmlns:w16se="http://schemas.microsoft.com/office/word/2015/wordml/symex" xmlns:wpg="http://schemas.microsoft.com/office/word/2010/wordprocessingGroup" xmlns:wpi="http://schemas.microsoft.com/office/word/2010/wordprocessingInk" xmlns:wne="http://schemas.microsoft.com/office/word/2006/wordml" xmlns:wps="http://schemas.microsoft.com/office/word/2010/wordprocessingShape" mc:Ignorable="w14 w15 w16se w16cid w16 w16cex w16sdtdh wp14">
+<w:ftr xmlns:wpc="http://schemas.microsoft.com/office/word/2010/wordprocessingCanvas" xmlns:cx="http://schemas.microsoft.com/office/drawing/2014/chartex" xmlns:mc="http://schemas.openxmlformats.org/markup-compatibility/2006" xmlns:o="urn:schemas-microsoft-com:office:office" xmlns:r="http://schemas.openxmlformats.org/officeDocument/2006/relationships" xmlns:m="http://schemas.openxmlformats.org/officeDocument/2006/math" xmlns:v="urn:schemas-microsoft-com:vml" xmlns:wp14="http://schemas.microsoft.com/office/word/2010/wordprocessingDrawing" xmlns:wp="http://schemas.openxmlformats.org/drawingml/2006/wordprocessingDrawing" xmlns:w10="urn:schemas-microsoft-com:office:word" xmlns:w="http://schemas.openxmlformats.org/wordprocessingml/2006/main" xmlns:w14="http://schemas.microsoft.com/office/word/2010/wordml" xmlns:w15="http://schemas.microsoft.com/office/word/2012/wordml" xmlns:w16se="http://schemas.microsoft.com/office/word/2015/wordml/symex" xmlns:wpg="http://schemas.microsoft.com/office/word/2010/wordprocessingGroup" xmlns:wpi="http://schemas.microsoft.com/office/word/2010/wordprocessingInk" xmlns:wne="http://schemas.microsoft.com/office/word/2006/wordml" xmlns:wps="http://schemas.microsoft.com/office/word/2010/wordprocessingShape" mc:Ignorable="w14 w15 w16se wp14">
   <w:tbl>
     <w:tblPr>
       <w:tblW w:w="0" w:type="auto"/>
@@ -15486,7 +15701,7 @@
 </file>
 
 <file path=word/footnotes.xml><?xml version="1.0" encoding="utf-8"?>
-<w:footnotes xmlns:wpc="http://schemas.microsoft.com/office/word/2010/wordprocessingCanvas" xmlns:cx="http://schemas.microsoft.com/office/drawing/2014/chartex" xmlns:cx1="http://schemas.microsoft.com/office/drawing/2015/9/8/chartex" xmlns:cx2="http://schemas.microsoft.com/office/drawing/2015/10/21/chartex" xmlns:cx3="http://schemas.microsoft.com/office/drawing/2016/5/9/chartex" xmlns:cx4="http://schemas.microsoft.com/office/drawing/2016/5/10/chartex" xmlns:cx5="http://schemas.microsoft.com/office/drawing/2016/5/11/chartex" xmlns:cx6="http://schemas.microsoft.com/office/drawing/2016/5/12/chartex" xmlns:cx7="http://schemas.microsoft.com/office/drawing/2016/5/13/chartex" xmlns:cx8="http://schemas.microsoft.com/office/drawing/2016/5/14/chartex" xmlns:mc="http://schemas.openxmlformats.org/markup-compatibility/2006" xmlns:aink="http://schemas.microsoft.com/office/drawing/2016/ink" xmlns:am3d="http://schemas.microsoft.com/office/drawing/2017/model3d" xmlns:o="urn:schemas-microsoft-com:office:office" xmlns:r="http://schemas.openxmlformats.org/officeDocument/2006/relationships" xmlns:m="http://schemas.openxmlformats.org/officeDocument/2006/math" xmlns:v="urn:schemas-microsoft-com:vml" xmlns:wp14="http://schemas.microsoft.com/office/word/2010/wordprocessingDrawing" xmlns:wp="http://schemas.openxmlformats.org/drawingml/2006/wordprocessingDrawing" xmlns:w10="urn:schemas-microsoft-com:office:word" xmlns:w="http://schemas.openxmlformats.org/wordprocessingml/2006/main" xmlns:w14="http://schemas.microsoft.com/office/word/2010/wordml" xmlns:w15="http://schemas.microsoft.com/office/word/2012/wordml" xmlns:w16cex="http://schemas.microsoft.com/office/word/2018/wordml/cex" xmlns:w16cid="http://schemas.microsoft.com/office/word/2016/wordml/cid" xmlns:w16="http://schemas.microsoft.com/office/word/2018/wordml" xmlns:w16sdtdh="http://schemas.microsoft.com/office/word/2020/wordml/sdtdatahash" xmlns:w16se="http://schemas.microsoft.com/office/word/2015/wordml/symex" xmlns:wpg="http://schemas.microsoft.com/office/word/2010/wordprocessingGroup" xmlns:wpi="http://schemas.microsoft.com/office/word/2010/wordprocessingInk" xmlns:wne="http://schemas.microsoft.com/office/word/2006/wordml" xmlns:wps="http://schemas.microsoft.com/office/word/2010/wordprocessingShape" mc:Ignorable="w14 w15 w16se w16cid w16 w16cex w16sdtdh wp14">
+<w:footnotes xmlns:wpc="http://schemas.microsoft.com/office/word/2010/wordprocessingCanvas" xmlns:cx="http://schemas.microsoft.com/office/drawing/2014/chartex" xmlns:mc="http://schemas.openxmlformats.org/markup-compatibility/2006" xmlns:o="urn:schemas-microsoft-com:office:office" xmlns:r="http://schemas.openxmlformats.org/officeDocument/2006/relationships" xmlns:m="http://schemas.openxmlformats.org/officeDocument/2006/math" xmlns:v="urn:schemas-microsoft-com:vml" xmlns:wp14="http://schemas.microsoft.com/office/word/2010/wordprocessingDrawing" xmlns:wp="http://schemas.openxmlformats.org/drawingml/2006/wordprocessingDrawing" xmlns:w10="urn:schemas-microsoft-com:office:word" xmlns:w="http://schemas.openxmlformats.org/wordprocessingml/2006/main" xmlns:w14="http://schemas.microsoft.com/office/word/2010/wordml" xmlns:w15="http://schemas.microsoft.com/office/word/2012/wordml" xmlns:w16se="http://schemas.microsoft.com/office/word/2015/wordml/symex" xmlns:wpg="http://schemas.microsoft.com/office/word/2010/wordprocessingGroup" xmlns:wpi="http://schemas.microsoft.com/office/word/2010/wordprocessingInk" xmlns:wne="http://schemas.microsoft.com/office/word/2006/wordml" xmlns:wps="http://schemas.microsoft.com/office/word/2010/wordprocessingShape" mc:Ignorable="w14 w15 w16se wp14">
   <w:footnote w:type="separator" w:id="-1">
     <w:p>
       <w:pPr>
@@ -15511,7 +15726,7 @@
 </file>
 
 <file path=word/header1.xml><?xml version="1.0" encoding="utf-8"?>
-<w:hdr xmlns:wpc="http://schemas.microsoft.com/office/word/2010/wordprocessingCanvas" xmlns:cx="http://schemas.microsoft.com/office/drawing/2014/chartex" xmlns:cx1="http://schemas.microsoft.com/office/drawing/2015/9/8/chartex" xmlns:cx2="http://schemas.microsoft.com/office/drawing/2015/10/21/chartex" xmlns:cx3="http://schemas.microsoft.com/office/drawing/2016/5/9/chartex" xmlns:cx4="http://schemas.microsoft.com/office/drawing/2016/5/10/chartex" xmlns:cx5="http://schemas.microsoft.com/office/drawing/2016/5/11/chartex" xmlns:cx6="http://schemas.microsoft.com/office/drawing/2016/5/12/chartex" xmlns:cx7="http://schemas.microsoft.com/office/drawing/2016/5/13/chartex" xmlns:cx8="http://schemas.microsoft.com/office/drawing/2016/5/14/chartex" xmlns:mc="http://schemas.openxmlformats.org/markup-compatibility/2006" xmlns:aink="http://schemas.microsoft.com/office/drawing/2016/ink" xmlns:am3d="http://schemas.microsoft.com/office/drawing/2017/model3d" xmlns:o="urn:schemas-microsoft-com:office:office" xmlns:r="http://schemas.openxmlformats.org/officeDocument/2006/relationships" xmlns:m="http://schemas.openxmlformats.org/officeDocument/2006/math" xmlns:v="urn:schemas-microsoft-com:vml" xmlns:wp14="http://schemas.microsoft.com/office/word/2010/wordprocessingDrawing" xmlns:wp="http://schemas.openxmlformats.org/drawingml/2006/wordprocessingDrawing" xmlns:w10="urn:schemas-microsoft-com:office:word" xmlns:w="http://schemas.openxmlformats.org/wordprocessingml/2006/main" xmlns:w14="http://schemas.microsoft.com/office/word/2010/wordml" xmlns:w15="http://schemas.microsoft.com/office/word/2012/wordml" xmlns:w16cex="http://schemas.microsoft.com/office/word/2018/wordml/cex" xmlns:w16cid="http://schemas.microsoft.com/office/word/2016/wordml/cid" xmlns:w16="http://schemas.microsoft.com/office/word/2018/wordml" xmlns:w16sdtdh="http://schemas.microsoft.com/office/word/2020/wordml/sdtdatahash" xmlns:w16se="http://schemas.microsoft.com/office/word/2015/wordml/symex" xmlns:wpg="http://schemas.microsoft.com/office/word/2010/wordprocessingGroup" xmlns:wpi="http://schemas.microsoft.com/office/word/2010/wordprocessingInk" xmlns:wne="http://schemas.microsoft.com/office/word/2006/wordml" xmlns:wps="http://schemas.microsoft.com/office/word/2010/wordprocessingShape" mc:Ignorable="w14 w15 w16se w16cid w16 w16cex w16sdtdh wp14">
+<w:hdr xmlns:wpc="http://schemas.microsoft.com/office/word/2010/wordprocessingCanvas" xmlns:cx="http://schemas.microsoft.com/office/drawing/2014/chartex" xmlns:mc="http://schemas.openxmlformats.org/markup-compatibility/2006" xmlns:o="urn:schemas-microsoft-com:office:office" xmlns:r="http://schemas.openxmlformats.org/officeDocument/2006/relationships" xmlns:m="http://schemas.openxmlformats.org/officeDocument/2006/math" xmlns:v="urn:schemas-microsoft-com:vml" xmlns:wp14="http://schemas.microsoft.com/office/word/2010/wordprocessingDrawing" xmlns:wp="http://schemas.openxmlformats.org/drawingml/2006/wordprocessingDrawing" xmlns:w10="urn:schemas-microsoft-com:office:word" xmlns:w="http://schemas.openxmlformats.org/wordprocessingml/2006/main" xmlns:w14="http://schemas.microsoft.com/office/word/2010/wordml" xmlns:w15="http://schemas.microsoft.com/office/word/2012/wordml" xmlns:w16se="http://schemas.microsoft.com/office/word/2015/wordml/symex" xmlns:wpg="http://schemas.microsoft.com/office/word/2010/wordprocessingGroup" xmlns:wpi="http://schemas.microsoft.com/office/word/2010/wordprocessingInk" xmlns:wne="http://schemas.microsoft.com/office/word/2006/wordml" xmlns:wps="http://schemas.microsoft.com/office/word/2010/wordprocessingShape" mc:Ignorable="w14 w15 w16se wp14">
   <w:p>
     <w:pPr>
       <w:pStyle w:val="Encabezado"/>
@@ -15630,7 +15845,7 @@
             </wp:anchor>
           </w:drawing>
         </mc:Choice>
-        <mc:Fallback>
+        <mc:Fallback xmlns:w16sdtdh="http://schemas.microsoft.com/office/word/2020/wordml/sdtdatahash" xmlns:w16="http://schemas.microsoft.com/office/word/2018/wordml" xmlns:w16cid="http://schemas.microsoft.com/office/word/2016/wordml/cid" xmlns:w16cex="http://schemas.microsoft.com/office/word/2018/wordml/cex" xmlns:am3d="http://schemas.microsoft.com/office/drawing/2017/model3d" xmlns:aink="http://schemas.microsoft.com/office/drawing/2016/ink" xmlns:cx8="http://schemas.microsoft.com/office/drawing/2016/5/14/chartex" xmlns:cx7="http://schemas.microsoft.com/office/drawing/2016/5/13/chartex" xmlns:cx6="http://schemas.microsoft.com/office/drawing/2016/5/12/chartex" xmlns:cx5="http://schemas.microsoft.com/office/drawing/2016/5/11/chartex" xmlns:cx4="http://schemas.microsoft.com/office/drawing/2016/5/10/chartex" xmlns:cx3="http://schemas.microsoft.com/office/drawing/2016/5/9/chartex" xmlns:cx2="http://schemas.microsoft.com/office/drawing/2015/10/21/chartex" xmlns:cx1="http://schemas.microsoft.com/office/drawing/2015/9/8/chartex">
           <w:pict>
             <v:rect w14:anchorId="0EE585DE" id="Rectángulo 197" o:spid="_x0000_s1026" style="position:absolute;margin-left:472.1pt;margin-top:37.5pt;width:523.3pt;height:22.55pt;z-index:-503316428;visibility:visible;mso-wrap-style:square;mso-width-percent:1000;mso-wrap-distance-left:9.35pt;mso-wrap-distance-top:0;mso-wrap-distance-right:9.3pt;mso-wrap-distance-bottom:0;mso-position-horizontal:right;mso-position-horizontal-relative:margin;mso-position-vertical:absolute;mso-position-vertical-relative:page;mso-width-percent:1000;mso-width-relative:margin;v-text-anchor:middle" o:gfxdata="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" o:allowincell="f" o:allowoverlap="f" fillcolor="#5b9bd5 [3204]" stroked="f" strokeweight="1pt">
               <v:textbox>
@@ -15679,7 +15894,7 @@
 </file>
 
 <file path=word/header2.xml><?xml version="1.0" encoding="utf-8"?>
-<w:hdr xmlns:wpc="http://schemas.microsoft.com/office/word/2010/wordprocessingCanvas" xmlns:cx="http://schemas.microsoft.com/office/drawing/2014/chartex" xmlns:cx1="http://schemas.microsoft.com/office/drawing/2015/9/8/chartex" xmlns:cx2="http://schemas.microsoft.com/office/drawing/2015/10/21/chartex" xmlns:cx3="http://schemas.microsoft.com/office/drawing/2016/5/9/chartex" xmlns:cx4="http://schemas.microsoft.com/office/drawing/2016/5/10/chartex" xmlns:cx5="http://schemas.microsoft.com/office/drawing/2016/5/11/chartex" xmlns:cx6="http://schemas.microsoft.com/office/drawing/2016/5/12/chartex" xmlns:cx7="http://schemas.microsoft.com/office/drawing/2016/5/13/chartex" xmlns:cx8="http://schemas.microsoft.com/office/drawing/2016/5/14/chartex" xmlns:mc="http://schemas.openxmlformats.org/markup-compatibility/2006" xmlns:aink="http://schemas.microsoft.com/office/drawing/2016/ink" xmlns:am3d="http://schemas.microsoft.com/office/drawing/2017/model3d" xmlns:o="urn:schemas-microsoft-com:office:office" xmlns:r="http://schemas.openxmlformats.org/officeDocument/2006/relationships" xmlns:m="http://schemas.openxmlformats.org/officeDocument/2006/math" xmlns:v="urn:schemas-microsoft-com:vml" xmlns:wp14="http://schemas.microsoft.com/office/word/2010/wordprocessingDrawing" xmlns:wp="http://schemas.openxmlformats.org/drawingml/2006/wordprocessingDrawing" xmlns:w10="urn:schemas-microsoft-com:office:word" xmlns:w="http://schemas.openxmlformats.org/wordprocessingml/2006/main" xmlns:w14="http://schemas.microsoft.com/office/word/2010/wordml" xmlns:w15="http://schemas.microsoft.com/office/word/2012/wordml" xmlns:w16cex="http://schemas.microsoft.com/office/word/2018/wordml/cex" xmlns:w16cid="http://schemas.microsoft.com/office/word/2016/wordml/cid" xmlns:w16="http://schemas.microsoft.com/office/word/2018/wordml" xmlns:w16sdtdh="http://schemas.microsoft.com/office/word/2020/wordml/sdtdatahash" xmlns:w16se="http://schemas.microsoft.com/office/word/2015/wordml/symex" xmlns:wpg="http://schemas.microsoft.com/office/word/2010/wordprocessingGroup" xmlns:wpi="http://schemas.microsoft.com/office/word/2010/wordprocessingInk" xmlns:wne="http://schemas.microsoft.com/office/word/2006/wordml" xmlns:wps="http://schemas.microsoft.com/office/word/2010/wordprocessingShape" mc:Ignorable="w14 w15 w16se w16cid w16 w16cex w16sdtdh wp14">
+<w:hdr xmlns:wpc="http://schemas.microsoft.com/office/word/2010/wordprocessingCanvas" xmlns:cx="http://schemas.microsoft.com/office/drawing/2014/chartex" xmlns:mc="http://schemas.openxmlformats.org/markup-compatibility/2006" xmlns:o="urn:schemas-microsoft-com:office:office" xmlns:r="http://schemas.openxmlformats.org/officeDocument/2006/relationships" xmlns:m="http://schemas.openxmlformats.org/officeDocument/2006/math" xmlns:v="urn:schemas-microsoft-com:vml" xmlns:wp14="http://schemas.microsoft.com/office/word/2010/wordprocessingDrawing" xmlns:wp="http://schemas.openxmlformats.org/drawingml/2006/wordprocessingDrawing" xmlns:w10="urn:schemas-microsoft-com:office:word" xmlns:w="http://schemas.openxmlformats.org/wordprocessingml/2006/main" xmlns:w14="http://schemas.microsoft.com/office/word/2010/wordml" xmlns:w15="http://schemas.microsoft.com/office/word/2012/wordml" xmlns:w16se="http://schemas.microsoft.com/office/word/2015/wordml/symex" xmlns:wpg="http://schemas.microsoft.com/office/word/2010/wordprocessingGroup" xmlns:wpi="http://schemas.microsoft.com/office/word/2010/wordprocessingInk" xmlns:wne="http://schemas.microsoft.com/office/word/2006/wordml" xmlns:wps="http://schemas.microsoft.com/office/word/2010/wordprocessingShape" mc:Ignorable="w14 w15 w16se wp14">
   <w:tbl>
     <w:tblPr>
       <w:tblW w:w="0" w:type="auto"/>
@@ -15737,7 +15952,7 @@
 </file>
 
 <file path=word/numbering.xml><?xml version="1.0" encoding="utf-8"?>
-<w:numbering xmlns:wpc="http://schemas.microsoft.com/office/word/2010/wordprocessingCanvas" xmlns:cx="http://schemas.microsoft.com/office/drawing/2014/chartex" xmlns:cx1="http://schemas.microsoft.com/office/drawing/2015/9/8/chartex" xmlns:cx2="http://schemas.microsoft.com/office/drawing/2015/10/21/chartex" xmlns:cx3="http://schemas.microsoft.com/office/drawing/2016/5/9/chartex" xmlns:cx4="http://schemas.microsoft.com/office/drawing/2016/5/10/chartex" xmlns:cx5="http://schemas.microsoft.com/office/drawing/2016/5/11/chartex" xmlns:cx6="http://schemas.microsoft.com/office/drawing/2016/5/12/chartex" xmlns:cx7="http://schemas.microsoft.com/office/drawing/2016/5/13/chartex" xmlns:cx8="http://schemas.microsoft.com/office/drawing/2016/5/14/chartex" xmlns:mc="http://schemas.openxmlformats.org/markup-compatibility/2006" xmlns:aink="http://schemas.microsoft.com/office/drawing/2016/ink" xmlns:am3d="http://schemas.microsoft.com/office/drawing/2017/model3d" xmlns:o="urn:schemas-microsoft-com:office:office" xmlns:r="http://schemas.openxmlformats.org/officeDocument/2006/relationships" xmlns:m="http://schemas.openxmlformats.org/officeDocument/2006/math" xmlns:v="urn:schemas-microsoft-com:vml" xmlns:wp14="http://schemas.microsoft.com/office/word/2010/wordprocessingDrawing" xmlns:wp="http://schemas.openxmlformats.org/drawingml/2006/wordprocessingDrawing" xmlns:w10="urn:schemas-microsoft-com:office:word" xmlns:w="http://schemas.openxmlformats.org/wordprocessingml/2006/main" xmlns:w14="http://schemas.microsoft.com/office/word/2010/wordml" xmlns:w15="http://schemas.microsoft.com/office/word/2012/wordml" xmlns:w16cex="http://schemas.microsoft.com/office/word/2018/wordml/cex" xmlns:w16cid="http://schemas.microsoft.com/office/word/2016/wordml/cid" xmlns:w16="http://schemas.microsoft.com/office/word/2018/wordml" xmlns:w16sdtdh="http://schemas.microsoft.com/office/word/2020/wordml/sdtdatahash" xmlns:w16se="http://schemas.microsoft.com/office/word/2015/wordml/symex" xmlns:wpg="http://schemas.microsoft.com/office/word/2010/wordprocessingGroup" xmlns:wpi="http://schemas.microsoft.com/office/word/2010/wordprocessingInk" xmlns:wne="http://schemas.microsoft.com/office/word/2006/wordml" xmlns:wps="http://schemas.microsoft.com/office/word/2010/wordprocessingShape" mc:Ignorable="w14 w15 w16se w16cid w16 w16cex w16sdtdh wp14">
+<w:numbering xmlns:wpc="http://schemas.microsoft.com/office/word/2010/wordprocessingCanvas" xmlns:cx="http://schemas.microsoft.com/office/drawing/2014/chartex" xmlns:mc="http://schemas.openxmlformats.org/markup-compatibility/2006" xmlns:o="urn:schemas-microsoft-com:office:office" xmlns:r="http://schemas.openxmlformats.org/officeDocument/2006/relationships" xmlns:m="http://schemas.openxmlformats.org/officeDocument/2006/math" xmlns:v="urn:schemas-microsoft-com:vml" xmlns:wp14="http://schemas.microsoft.com/office/word/2010/wordprocessingDrawing" xmlns:wp="http://schemas.openxmlformats.org/drawingml/2006/wordprocessingDrawing" xmlns:w10="urn:schemas-microsoft-com:office:word" xmlns:w="http://schemas.openxmlformats.org/wordprocessingml/2006/main" xmlns:w14="http://schemas.microsoft.com/office/word/2010/wordml" xmlns:w15="http://schemas.microsoft.com/office/word/2012/wordml" xmlns:w16se="http://schemas.microsoft.com/office/word/2015/wordml/symex" xmlns:wpg="http://schemas.microsoft.com/office/word/2010/wordprocessingGroup" xmlns:wpi="http://schemas.microsoft.com/office/word/2010/wordprocessingInk" xmlns:wne="http://schemas.microsoft.com/office/word/2006/wordml" xmlns:wps="http://schemas.microsoft.com/office/word/2010/wordprocessingShape" mc:Ignorable="w14 w15 w16se wp14">
   <w:abstractNum w:abstractNumId="0" w15:restartNumberingAfterBreak="0">
     <w:nsid w:val="FFFFFFFE"/>
     <w:multiLevelType w:val="singleLevel"/>
@@ -19934,7 +20149,7 @@
 </file>
 
 <file path=word/styles.xml><?xml version="1.0" encoding="utf-8"?>
-<w:styles xmlns:mc="http://schemas.openxmlformats.org/markup-compatibility/2006" xmlns:r="http://schemas.openxmlformats.org/officeDocument/2006/relationships" xmlns:w="http://schemas.openxmlformats.org/wordprocessingml/2006/main" xmlns:w14="http://schemas.microsoft.com/office/word/2010/wordml" xmlns:w15="http://schemas.microsoft.com/office/word/2012/wordml" xmlns:w16cex="http://schemas.microsoft.com/office/word/2018/wordml/cex" xmlns:w16cid="http://schemas.microsoft.com/office/word/2016/wordml/cid" xmlns:w16="http://schemas.microsoft.com/office/word/2018/wordml" xmlns:w16sdtdh="http://schemas.microsoft.com/office/word/2020/wordml/sdtdatahash" xmlns:w16se="http://schemas.microsoft.com/office/word/2015/wordml/symex" mc:Ignorable="w14 w15 w16se w16cid w16 w16cex w16sdtdh">
+<w:styles xmlns:mc="http://schemas.openxmlformats.org/markup-compatibility/2006" xmlns:r="http://schemas.openxmlformats.org/officeDocument/2006/relationships" xmlns:w="http://schemas.openxmlformats.org/wordprocessingml/2006/main" xmlns:w14="http://schemas.microsoft.com/office/word/2010/wordml" xmlns:w15="http://schemas.microsoft.com/office/word/2012/wordml" xmlns:w16se="http://schemas.microsoft.com/office/word/2015/wordml/symex" mc:Ignorable="w14 w15 w16se">
   <w:docDefaults>
     <w:rPrDefault>
       <w:rPr>
@@ -19950,7 +20165,7 @@
       </w:pPr>
     </w:pPrDefault>
   </w:docDefaults>
-  <w:latentStyles w:defLockedState="0" w:defUIPriority="99" w:defSemiHidden="0" w:defUnhideWhenUsed="0" w:defQFormat="0" w:count="376">
+  <w:latentStyles w:defLockedState="0" w:defUIPriority="99" w:defSemiHidden="0" w:defUnhideWhenUsed="0" w:defQFormat="0" w:count="371">
     <w:lsdException w:name="Normal" w:uiPriority="0" w:qFormat="1"/>
     <w:lsdException w:name="heading 1" w:uiPriority="9" w:qFormat="1"/>
     <w:lsdException w:name="heading 2" w:semiHidden="1" w:uiPriority="9" w:unhideWhenUsed="1" w:qFormat="1"/>
@@ -20056,6 +20271,7 @@
     <w:lsdException w:name="HTML Sample" w:semiHidden="1" w:unhideWhenUsed="1"/>
     <w:lsdException w:name="HTML Typewriter" w:semiHidden="1" w:unhideWhenUsed="1"/>
     <w:lsdException w:name="HTML Variable" w:semiHidden="1" w:unhideWhenUsed="1"/>
+    <w:lsdException w:name="Normal Table" w:semiHidden="1" w:unhideWhenUsed="1"/>
     <w:lsdException w:name="annotation subject" w:semiHidden="1" w:unhideWhenUsed="1"/>
     <w:lsdException w:name="No List" w:semiHidden="1" w:unhideWhenUsed="1"/>
     <w:lsdException w:name="Outline List 1" w:semiHidden="1" w:unhideWhenUsed="1"/>
@@ -20098,8 +20314,11 @@
     <w:lsdException w:name="Table Contemporary" w:semiHidden="1" w:unhideWhenUsed="1"/>
     <w:lsdException w:name="Table Elegant" w:semiHidden="1" w:unhideWhenUsed="1"/>
     <w:lsdException w:name="Table Professional" w:semiHidden="1" w:unhideWhenUsed="1"/>
+    <w:lsdException w:name="Table Subtle 1" w:semiHidden="1" w:unhideWhenUsed="1"/>
     <w:lsdException w:name="Table Subtle 2" w:semiHidden="1" w:unhideWhenUsed="1"/>
     <w:lsdException w:name="Table Web 1" w:semiHidden="1" w:unhideWhenUsed="1"/>
+    <w:lsdException w:name="Table Web 2" w:semiHidden="1" w:unhideWhenUsed="1"/>
+    <w:lsdException w:name="Table Web 3" w:semiHidden="1" w:unhideWhenUsed="1"/>
     <w:lsdException w:name="Balloon Text" w:semiHidden="1" w:unhideWhenUsed="1"/>
     <w:lsdException w:name="Table Grid" w:uiPriority="39"/>
     <w:lsdException w:name="Table Theme" w:semiHidden="1" w:unhideWhenUsed="1"/>
@@ -20318,11 +20537,6 @@
     <w:lsdException w:name="List Table 5 Dark Accent 6" w:uiPriority="50"/>
     <w:lsdException w:name="List Table 6 Colorful Accent 6" w:uiPriority="51"/>
     <w:lsdException w:name="List Table 7 Colorful Accent 6" w:uiPriority="52"/>
-    <w:lsdException w:name="Mention" w:semiHidden="1" w:unhideWhenUsed="1"/>
-    <w:lsdException w:name="Smart Hyperlink" w:semiHidden="1" w:unhideWhenUsed="1"/>
-    <w:lsdException w:name="Hashtag" w:semiHidden="1" w:unhideWhenUsed="1"/>
-    <w:lsdException w:name="Unresolved Mention" w:semiHidden="1" w:unhideWhenUsed="1"/>
-    <w:lsdException w:name="Smart Link" w:semiHidden="1" w:unhideWhenUsed="1"/>
   </w:latentStyles>
   <w:style w:type="paragraph" w:default="1" w:styleId="Normal">
     <w:name w:val="Normal"/>
@@ -20772,7 +20986,6 @@
     <w:name w:val="Hyperlink"/>
     <w:basedOn w:val="Fuentedeprrafopredeter"/>
     <w:uiPriority w:val="99"/>
-    <w:semiHidden/>
     <w:unhideWhenUsed/>
     <w:rsid w:val="000F4096"/>
     <w:rPr>
@@ -20780,7 +20993,7 @@
       <w:u w:val="single"/>
     </w:rPr>
   </w:style>
-  <w:style w:type="table" w:styleId="Tablaconcuadrcula4-nfasis1">
+  <w:style w:type="table" w:styleId="Tabladecuadrcula4-nfasis1">
     <w:name w:val="Grid Table 4 Accent 1"/>
     <w:basedOn w:val="Tablanormal"/>
     <w:uiPriority w:val="49"/>
@@ -21248,7 +21461,7 @@
 </file>
 
 <file path=customXml/itemProps1.xml><?xml version="1.0" encoding="utf-8"?>
-<ds:datastoreItem xmlns:ds="http://schemas.openxmlformats.org/officeDocument/2006/customXml" ds:itemID="{F90E3C87-5C8A-4BB1-A25A-3963315BD5E6}">
+<ds:datastoreItem xmlns:ds="http://schemas.openxmlformats.org/officeDocument/2006/customXml" ds:itemID="{596738AD-1350-4B9C-BBB5-EE55149BB97A}">
   <ds:schemaRefs>
     <ds:schemaRef ds:uri="http://schemas.openxmlformats.org/officeDocument/2006/bibliography"/>
   </ds:schemaRefs>

</xml_diff>